<commit_message>
first 10 Queries added.
</commit_message>
<xml_diff>
--- a/Questions.docx
+++ b/Questions.docx
@@ -141,36 +141,6 @@
           <w:szCs w:val="24"/>
           <w14:ligatures w14:val="none"/>
         </w:rPr>
-        <w:t>Determine the average number of items per order for the top 5 most ordered products</w:t>
-      </w:r>
-    </w:p>
-    <w:p>
-      <w:pPr>
-        <w:pStyle w:val="ListParagraph"/>
-        <w:numPr>
-          <w:ilvl w:val="0"/>
-          <w:numId w:val="19"/>
-        </w:numPr>
-        <w:shd w:val="clear" w:color="auto" w:fill="F7F7F7"/>
-        <w:spacing w:before="100" w:beforeAutospacing="1" w:after="100" w:afterAutospacing="1" w:line="240" w:lineRule="auto"/>
-        <w:rPr>
-          <w:rFonts w:ascii="Roboto" w:eastAsia="Times New Roman" w:hAnsi="Roboto" w:cs="Times New Roman"/>
-          <w:color w:val="111111"/>
-          <w:kern w:val="0"/>
-          <w:sz w:val="24"/>
-          <w:szCs w:val="24"/>
-          <w14:ligatures w14:val="none"/>
-        </w:rPr>
-      </w:pPr>
-      <w:r>
-        <w:rPr>
-          <w:rFonts w:ascii="Roboto" w:eastAsia="Times New Roman" w:hAnsi="Roboto" w:cs="Times New Roman"/>
-          <w:color w:val="111111"/>
-          <w:kern w:val="0"/>
-          <w:sz w:val="24"/>
-          <w:szCs w:val="24"/>
-          <w14:ligatures w14:val="none"/>
-        </w:rPr>
         <w:t>Calculate the total revenue per category for the current year</w:t>
       </w:r>
     </w:p>
@@ -753,34 +723,34 @@
           <w:szCs w:val="24"/>
           <w14:ligatures w14:val="none"/>
         </w:rPr>
+        <w:t>Devise a RIGHT JOIN to display all shipping information, including orders that have not been shipped.</w:t>
+      </w:r>
+    </w:p>
+    <w:p>
+      <w:pPr>
+        <w:pStyle w:val="ListParagraph"/>
+        <w:numPr>
+          <w:ilvl w:val="0"/>
+          <w:numId w:val="22"/>
+        </w:numPr>
+        <w:spacing w:before="100" w:beforeAutospacing="1" w:after="100" w:afterAutospacing="1" w:line="240" w:lineRule="auto"/>
+        <w:rPr>
+          <w:rFonts w:ascii="Times New Roman" w:eastAsia="Times New Roman" w:hAnsi="Times New Roman" w:cs="Times New Roman"/>
+          <w:kern w:val="0"/>
+          <w:sz w:val="24"/>
+          <w:szCs w:val="24"/>
+          <w14:ligatures w14:val="none"/>
+        </w:rPr>
+      </w:pPr>
+      <w:r>
+        <w:rPr>
+          <w:rFonts w:ascii="Times New Roman" w:eastAsia="Times New Roman" w:hAnsi="Times New Roman" w:cs="Times New Roman"/>
+          <w:kern w:val="0"/>
+          <w:sz w:val="24"/>
+          <w:szCs w:val="24"/>
+          <w14:ligatures w14:val="none"/>
+        </w:rPr>
         <w:lastRenderedPageBreak/>
-        <w:t>Devise a RIGHT JOIN to display all shipping information, including orders that have not been shipped.</w:t>
-      </w:r>
-    </w:p>
-    <w:p>
-      <w:pPr>
-        <w:pStyle w:val="ListParagraph"/>
-        <w:numPr>
-          <w:ilvl w:val="0"/>
-          <w:numId w:val="22"/>
-        </w:numPr>
-        <w:spacing w:before="100" w:beforeAutospacing="1" w:after="100" w:afterAutospacing="1" w:line="240" w:lineRule="auto"/>
-        <w:rPr>
-          <w:rFonts w:ascii="Times New Roman" w:eastAsia="Times New Roman" w:hAnsi="Times New Roman" w:cs="Times New Roman"/>
-          <w:kern w:val="0"/>
-          <w:sz w:val="24"/>
-          <w:szCs w:val="24"/>
-          <w14:ligatures w14:val="none"/>
-        </w:rPr>
-      </w:pPr>
-      <w:r>
-        <w:rPr>
-          <w:rFonts w:ascii="Times New Roman" w:eastAsia="Times New Roman" w:hAnsi="Times New Roman" w:cs="Times New Roman"/>
-          <w:kern w:val="0"/>
-          <w:sz w:val="24"/>
-          <w:szCs w:val="24"/>
-          <w14:ligatures w14:val="none"/>
-        </w:rPr>
         <w:t>Implement a FULL OUTER JOIN to gather all customer, order, and payment data, highlighting any missing links.</w:t>
       </w:r>
     </w:p>
@@ -1396,33 +1366,33 @@
           <w:szCs w:val="24"/>
           <w14:ligatures w14:val="none"/>
         </w:rPr>
+        <w:t>Construct a query to display the seller who has the most products listed in the database without using GROUP BY or LIMIT.</w:t>
+      </w:r>
+    </w:p>
+    <w:p>
+      <w:pPr>
+        <w:numPr>
+          <w:ilvl w:val="0"/>
+          <w:numId w:val="23"/>
+        </w:numPr>
+        <w:spacing w:before="100" w:beforeAutospacing="1" w:after="100" w:afterAutospacing="1" w:line="240" w:lineRule="auto"/>
+        <w:rPr>
+          <w:rFonts w:ascii="Times New Roman" w:eastAsia="Times New Roman" w:hAnsi="Times New Roman" w:cs="Times New Roman"/>
+          <w:kern w:val="0"/>
+          <w:sz w:val="24"/>
+          <w:szCs w:val="24"/>
+          <w14:ligatures w14:val="none"/>
+        </w:rPr>
+      </w:pPr>
+      <w:r>
+        <w:rPr>
+          <w:rFonts w:ascii="Times New Roman" w:eastAsia="Times New Roman" w:hAnsi="Times New Roman" w:cs="Times New Roman"/>
+          <w:kern w:val="0"/>
+          <w:sz w:val="24"/>
+          <w:szCs w:val="24"/>
+          <w14:ligatures w14:val="none"/>
+        </w:rPr>
         <w:lastRenderedPageBreak/>
-        <w:t>Construct a query to display the seller who has the most products listed in the database without using GROUP BY or LIMIT.</w:t>
-      </w:r>
-    </w:p>
-    <w:p>
-      <w:pPr>
-        <w:numPr>
-          <w:ilvl w:val="0"/>
-          <w:numId w:val="23"/>
-        </w:numPr>
-        <w:spacing w:before="100" w:beforeAutospacing="1" w:after="100" w:afterAutospacing="1" w:line="240" w:lineRule="auto"/>
-        <w:rPr>
-          <w:rFonts w:ascii="Times New Roman" w:eastAsia="Times New Roman" w:hAnsi="Times New Roman" w:cs="Times New Roman"/>
-          <w:kern w:val="0"/>
-          <w:sz w:val="24"/>
-          <w:szCs w:val="24"/>
-          <w14:ligatures w14:val="none"/>
-        </w:rPr>
-      </w:pPr>
-      <w:r>
-        <w:rPr>
-          <w:rFonts w:ascii="Times New Roman" w:eastAsia="Times New Roman" w:hAnsi="Times New Roman" w:cs="Times New Roman"/>
-          <w:kern w:val="0"/>
-          <w:sz w:val="24"/>
-          <w:szCs w:val="24"/>
-          <w14:ligatures w14:val="none"/>
-        </w:rPr>
         <w:t>Formulate a query to find all customers whose total order amount is greater than the average total order amount of all customers.</w:t>
       </w:r>
     </w:p>
@@ -1768,7 +1738,33 @@
           <w:szCs w:val="24"/>
           <w14:ligatures w14:val="none"/>
         </w:rPr>
-        <w:t>Window Functions(60-70)</w:t>
+        <w:t xml:space="preserve">Window </w:t>
+      </w:r>
+      <w:proofErr w:type="gramStart"/>
+      <w:r>
+        <w:rPr>
+          <w:rFonts w:ascii="Sitka Small" w:eastAsia="Times New Roman" w:hAnsi="Sitka Small" w:cs="Times New Roman"/>
+          <w:b/>
+          <w:bCs/>
+          <w:kern w:val="0"/>
+          <w:sz w:val="24"/>
+          <w:szCs w:val="24"/>
+          <w14:ligatures w14:val="none"/>
+        </w:rPr>
+        <w:t>Functions(</w:t>
+      </w:r>
+      <w:proofErr w:type="gramEnd"/>
+      <w:r>
+        <w:rPr>
+          <w:rFonts w:ascii="Sitka Small" w:eastAsia="Times New Roman" w:hAnsi="Sitka Small" w:cs="Times New Roman"/>
+          <w:b/>
+          <w:bCs/>
+          <w:kern w:val="0"/>
+          <w:sz w:val="24"/>
+          <w:szCs w:val="24"/>
+          <w14:ligatures w14:val="none"/>
+        </w:rPr>
+        <w:t>60-70)</w:t>
       </w:r>
     </w:p>
     <w:p>
@@ -1976,33 +1972,33 @@
           <w:szCs w:val="24"/>
           <w14:ligatures w14:val="none"/>
         </w:rPr>
+        <w:t>Construct a query to calculate the cumulative distribution of product sales over time using a window function.</w:t>
+      </w:r>
+    </w:p>
+    <w:p>
+      <w:pPr>
+        <w:numPr>
+          <w:ilvl w:val="0"/>
+          <w:numId w:val="25"/>
+        </w:numPr>
+        <w:spacing w:before="100" w:beforeAutospacing="1" w:after="100" w:afterAutospacing="1" w:line="240" w:lineRule="auto"/>
+        <w:rPr>
+          <w:rFonts w:ascii="Times New Roman" w:eastAsia="Times New Roman" w:hAnsi="Times New Roman" w:cs="Times New Roman"/>
+          <w:kern w:val="0"/>
+          <w:sz w:val="24"/>
+          <w:szCs w:val="24"/>
+          <w14:ligatures w14:val="none"/>
+        </w:rPr>
+      </w:pPr>
+      <w:r>
+        <w:rPr>
+          <w:rFonts w:ascii="Times New Roman" w:eastAsia="Times New Roman" w:hAnsi="Times New Roman" w:cs="Times New Roman"/>
+          <w:kern w:val="0"/>
+          <w:sz w:val="24"/>
+          <w:szCs w:val="24"/>
+          <w14:ligatures w14:val="none"/>
+        </w:rPr>
         <w:lastRenderedPageBreak/>
-        <w:t>Construct a query to calculate the cumulative distribution of product sales over time using a window function.</w:t>
-      </w:r>
-    </w:p>
-    <w:p>
-      <w:pPr>
-        <w:numPr>
-          <w:ilvl w:val="0"/>
-          <w:numId w:val="25"/>
-        </w:numPr>
-        <w:spacing w:before="100" w:beforeAutospacing="1" w:after="100" w:afterAutospacing="1" w:line="240" w:lineRule="auto"/>
-        <w:rPr>
-          <w:rFonts w:ascii="Times New Roman" w:eastAsia="Times New Roman" w:hAnsi="Times New Roman" w:cs="Times New Roman"/>
-          <w:kern w:val="0"/>
-          <w:sz w:val="24"/>
-          <w:szCs w:val="24"/>
-          <w14:ligatures w14:val="none"/>
-        </w:rPr>
-      </w:pPr>
-      <w:r>
-        <w:rPr>
-          <w:rFonts w:ascii="Times New Roman" w:eastAsia="Times New Roman" w:hAnsi="Times New Roman" w:cs="Times New Roman"/>
-          <w:kern w:val="0"/>
-          <w:sz w:val="24"/>
-          <w:szCs w:val="24"/>
-          <w14:ligatures w14:val="none"/>
-        </w:rPr>
         <w:t>Formulate a query that uses a window function to assign a percentile rank to each order based on the total order amount within each year.</w:t>
       </w:r>
     </w:p>
@@ -2370,7 +2366,29 @@
           <w:szCs w:val="24"/>
           <w14:ligatures w14:val="none"/>
         </w:rPr>
-        <w:t>Write a stored procedure that creates a temporary view of the top 10 customers by total spend and then uses that view to update a loyalty status column in the customers table.</w:t>
+        <w:t xml:space="preserve">Write a stored procedure that creates a temporary view of the top 10 customers by total spend and then uses that view to update a loyalty status column in the </w:t>
+      </w:r>
+      <w:proofErr w:type="gramStart"/>
+      <w:r>
+        <w:rPr>
+          <w:rFonts w:ascii="Times New Roman" w:eastAsia="Times New Roman" w:hAnsi="Times New Roman" w:cs="Times New Roman"/>
+          <w:kern w:val="0"/>
+          <w:sz w:val="24"/>
+          <w:szCs w:val="24"/>
+          <w14:ligatures w14:val="none"/>
+        </w:rPr>
+        <w:t>customers</w:t>
+      </w:r>
+      <w:proofErr w:type="gramEnd"/>
+      <w:r>
+        <w:rPr>
+          <w:rFonts w:ascii="Times New Roman" w:eastAsia="Times New Roman" w:hAnsi="Times New Roman" w:cs="Times New Roman"/>
+          <w:kern w:val="0"/>
+          <w:sz w:val="24"/>
+          <w:szCs w:val="24"/>
+          <w14:ligatures w14:val="none"/>
+        </w:rPr>
+        <w:t xml:space="preserve"> table.</w:t>
       </w:r>
     </w:p>
     <w:p>
@@ -2504,7 +2522,33 @@
           <w14:ligatures w14:val="none"/>
         </w:rPr>
         <w:lastRenderedPageBreak/>
-        <w:t>SQL Functions(85-90)</w:t>
+        <w:t xml:space="preserve">SQL </w:t>
+      </w:r>
+      <w:proofErr w:type="gramStart"/>
+      <w:r>
+        <w:rPr>
+          <w:rFonts w:ascii="Sitka Small" w:eastAsia="Times New Roman" w:hAnsi="Sitka Small" w:cs="Times New Roman"/>
+          <w:b/>
+          <w:bCs/>
+          <w:kern w:val="0"/>
+          <w:sz w:val="24"/>
+          <w:szCs w:val="24"/>
+          <w14:ligatures w14:val="none"/>
+        </w:rPr>
+        <w:t>Functions(</w:t>
+      </w:r>
+      <w:proofErr w:type="gramEnd"/>
+      <w:r>
+        <w:rPr>
+          <w:rFonts w:ascii="Sitka Small" w:eastAsia="Times New Roman" w:hAnsi="Sitka Small" w:cs="Times New Roman"/>
+          <w:b/>
+          <w:bCs/>
+          <w:kern w:val="0"/>
+          <w:sz w:val="24"/>
+          <w:szCs w:val="24"/>
+          <w14:ligatures w14:val="none"/>
+        </w:rPr>
+        <w:t>85-90)</w:t>
       </w:r>
     </w:p>
     <w:p>

</xml_diff>